<commit_message>
change doc 2017年 01月 16日 星期一 08:56:15 CST
</commit_message>
<xml_diff>
--- a/doc/概要设计/第一小组《水果乐园》概要设计_0.01版.docx
+++ b/doc/概要设计/第一小组《水果乐园》概要设计_0.01版.docx
@@ -5088,9 +5088,9 @@
         <w:pStyle w:val="title1"/>
       </w:pPr>
       <w:bookmarkStart w:id="0" w:name="_Toc22725"/>
-      <w:bookmarkStart w:id="1" w:name="_Toc121896360"/>
-      <w:bookmarkStart w:id="2" w:name="_Toc262715903"/>
-      <w:bookmarkStart w:id="3" w:name="_Toc472092291"/>
+      <w:bookmarkStart w:id="1" w:name="_Toc472092291"/>
+      <w:bookmarkStart w:id="2" w:name="_Toc121896360"/>
+      <w:bookmarkStart w:id="3" w:name="_Toc262715903"/>
       <w:r>
         <w:rPr>
           <w:rFonts w:hint="eastAsia"/>
@@ -5108,7 +5108,7 @@
         <w:t>引言</w:t>
       </w:r>
       <w:bookmarkEnd w:id="0"/>
-      <w:bookmarkEnd w:id="3"/>
+      <w:bookmarkEnd w:id="1"/>
     </w:p>
     <w:p>
       <w:pPr>
@@ -5140,8 +5140,8 @@
         </w:rPr>
         <w:t>编写目的</w:t>
       </w:r>
-      <w:bookmarkEnd w:id="1"/>
       <w:bookmarkEnd w:id="2"/>
+      <w:bookmarkEnd w:id="3"/>
       <w:bookmarkEnd w:id="4"/>
       <w:bookmarkEnd w:id="5"/>
     </w:p>
@@ -5490,8 +5490,10 @@
         <w:pStyle w:val="content"/>
       </w:pPr>
       <w:r>
-        <w:t>Redis</w:t>
-      </w:r>
+        <w:t>REDIS</w:t>
+      </w:r>
+      <w:bookmarkStart w:id="12" w:name="_GoBack"/>
+      <w:bookmarkEnd w:id="12"/>
       <w:r>
         <w:rPr>
           <w:rFonts w:hint="eastAsia"/>
@@ -5523,7 +5525,7 @@
       <w:pPr>
         <w:pStyle w:val="title1"/>
       </w:pPr>
-      <w:bookmarkStart w:id="12" w:name="_Toc472092295"/>
+      <w:bookmarkStart w:id="13" w:name="_Toc472092295"/>
       <w:r>
         <w:rPr>
           <w:rFonts w:hint="eastAsia"/>
@@ -5541,13 +5543,13 @@
       <w:r>
         <w:t>体设计</w:t>
       </w:r>
-      <w:bookmarkEnd w:id="12"/>
+      <w:bookmarkEnd w:id="13"/>
     </w:p>
     <w:p>
       <w:pPr>
         <w:pStyle w:val="title2"/>
       </w:pPr>
-      <w:bookmarkStart w:id="13" w:name="_Toc472092296"/>
+      <w:bookmarkStart w:id="14" w:name="_Toc472092296"/>
       <w:r>
         <w:rPr>
           <w:rFonts w:hint="eastAsia"/>
@@ -5569,7 +5571,7 @@
       <w:r>
         <w:t>体系结构</w:t>
       </w:r>
-      <w:bookmarkEnd w:id="13"/>
+      <w:bookmarkEnd w:id="14"/>
     </w:p>
     <w:p>
       <w:pPr>
@@ -6094,7 +6096,7 @@
       <w:pPr>
         <w:pStyle w:val="title2"/>
       </w:pPr>
-      <w:bookmarkStart w:id="14" w:name="_Toc472092297"/>
+      <w:bookmarkStart w:id="15" w:name="_Toc472092297"/>
       <w:r>
         <w:rPr>
           <w:rFonts w:hint="eastAsia"/>
@@ -6119,7 +6121,7 @@
         </w:rPr>
         <w:t>划分</w:t>
       </w:r>
-      <w:bookmarkEnd w:id="14"/>
+      <w:bookmarkEnd w:id="15"/>
     </w:p>
     <w:p>
       <w:pPr>
@@ -6340,7 +6342,7 @@
       <w:pPr>
         <w:pStyle w:val="title2"/>
       </w:pPr>
-      <w:bookmarkStart w:id="15" w:name="_Toc472092298"/>
+      <w:bookmarkStart w:id="16" w:name="_Toc472092298"/>
       <w:r>
         <w:rPr>
           <w:rFonts w:hint="eastAsia"/>
@@ -6363,7 +6365,7 @@
       <w:r>
         <w:t>功能结构</w:t>
       </w:r>
-      <w:bookmarkEnd w:id="15"/>
+      <w:bookmarkEnd w:id="16"/>
     </w:p>
     <w:p>
       <w:pPr>
@@ -6421,7 +6423,7 @@
       <w:pPr>
         <w:pStyle w:val="title2"/>
       </w:pPr>
-      <w:bookmarkStart w:id="16" w:name="_Toc472092299"/>
+      <w:bookmarkStart w:id="17" w:name="_Toc472092299"/>
       <w:r>
         <w:rPr>
           <w:rFonts w:hint="eastAsia"/>
@@ -6443,7 +6445,7 @@
       <w:r>
         <w:t>信设计</w:t>
       </w:r>
-      <w:bookmarkEnd w:id="16"/>
+      <w:bookmarkEnd w:id="17"/>
     </w:p>
     <w:p>
       <w:pPr>
@@ -6914,7 +6916,7 @@
       <w:pPr>
         <w:pStyle w:val="title2"/>
       </w:pPr>
-      <w:bookmarkStart w:id="17" w:name="_Toc472092300"/>
+      <w:bookmarkStart w:id="18" w:name="_Toc472092300"/>
       <w:r>
         <w:rPr>
           <w:rFonts w:hint="eastAsia"/>
@@ -6937,14 +6939,14 @@
         </w:rPr>
         <w:t>运行环境</w:t>
       </w:r>
-      <w:bookmarkEnd w:id="17"/>
+      <w:bookmarkEnd w:id="18"/>
     </w:p>
     <w:p>
       <w:pPr>
         <w:pStyle w:val="title3"/>
       </w:pPr>
-      <w:bookmarkStart w:id="18" w:name="_Toc16306"/>
-      <w:bookmarkStart w:id="19" w:name="_Toc472092301"/>
+      <w:bookmarkStart w:id="19" w:name="_Toc16306"/>
+      <w:bookmarkStart w:id="20" w:name="_Toc472092301"/>
       <w:r>
         <w:rPr>
           <w:rFonts w:hint="eastAsia"/>
@@ -6972,8 +6974,8 @@
         </w:rPr>
         <w:t>硬件环境</w:t>
       </w:r>
-      <w:bookmarkEnd w:id="18"/>
       <w:bookmarkEnd w:id="19"/>
+      <w:bookmarkEnd w:id="20"/>
     </w:p>
     <w:p>
       <w:pPr>
@@ -7058,7 +7060,7 @@
       <w:pPr>
         <w:pStyle w:val="title3"/>
       </w:pPr>
-      <w:bookmarkStart w:id="20" w:name="_Toc472092302"/>
+      <w:bookmarkStart w:id="21" w:name="_Toc472092302"/>
       <w:r>
         <w:rPr>
           <w:rFonts w:hint="eastAsia"/>
@@ -7080,7 +7082,7 @@
       <w:r>
         <w:t>环境</w:t>
       </w:r>
-      <w:bookmarkEnd w:id="20"/>
+      <w:bookmarkEnd w:id="21"/>
     </w:p>
     <w:tbl>
       <w:tblPr>
@@ -7652,7 +7654,7 @@
       <w:pPr>
         <w:pStyle w:val="title1"/>
       </w:pPr>
-      <w:bookmarkStart w:id="21" w:name="_Toc472092303"/>
+      <w:bookmarkStart w:id="22" w:name="_Toc472092303"/>
       <w:r>
         <w:rPr>
           <w:rFonts w:hint="eastAsia"/>
@@ -7670,13 +7672,13 @@
       <w:r>
         <w:t>设计</w:t>
       </w:r>
-      <w:bookmarkEnd w:id="21"/>
+      <w:bookmarkEnd w:id="22"/>
     </w:p>
     <w:p>
       <w:pPr>
         <w:pStyle w:val="title2"/>
       </w:pPr>
-      <w:bookmarkStart w:id="22" w:name="_Toc472092304"/>
+      <w:bookmarkStart w:id="23" w:name="_Toc472092304"/>
       <w:r>
         <w:rPr>
           <w:rFonts w:hint="eastAsia"/>
@@ -7707,13 +7709,13 @@
       <w:r>
         <w:t>设计</w:t>
       </w:r>
-      <w:bookmarkEnd w:id="22"/>
+      <w:bookmarkEnd w:id="23"/>
     </w:p>
     <w:p>
       <w:pPr>
         <w:pStyle w:val="title3"/>
       </w:pPr>
-      <w:bookmarkStart w:id="23" w:name="_Toc472092305"/>
+      <w:bookmarkStart w:id="24" w:name="_Toc472092305"/>
       <w:r>
         <w:rPr>
           <w:rFonts w:hint="eastAsia"/>
@@ -7741,7 +7743,7 @@
       <w:r>
         <w:t>模块</w:t>
       </w:r>
-      <w:bookmarkEnd w:id="23"/>
+      <w:bookmarkEnd w:id="24"/>
     </w:p>
     <w:p>
       <w:pPr>
@@ -9525,7 +9527,7 @@
         <w:pStyle w:val="title3"/>
         <w:ind w:left="0" w:firstLine="0"/>
       </w:pPr>
-      <w:bookmarkStart w:id="24" w:name="_Toc472092306"/>
+      <w:bookmarkStart w:id="25" w:name="_Toc472092306"/>
       <w:r>
         <w:rPr>
           <w:rFonts w:hint="eastAsia"/>
@@ -9548,7 +9550,7 @@
       <w:r>
         <w:t>大厅模块</w:t>
       </w:r>
-      <w:bookmarkEnd w:id="24"/>
+      <w:bookmarkEnd w:id="25"/>
     </w:p>
     <w:p>
       <w:pPr>
@@ -11852,7 +11854,7 @@
         <w:pStyle w:val="title3"/>
         <w:ind w:left="0" w:firstLine="0"/>
       </w:pPr>
-      <w:bookmarkStart w:id="25" w:name="_Toc472092307"/>
+      <w:bookmarkStart w:id="26" w:name="_Toc472092307"/>
       <w:r>
         <w:rPr>
           <w:rFonts w:hint="eastAsia"/>
@@ -11875,7 +11877,7 @@
       <w:r>
         <w:t>模块</w:t>
       </w:r>
-      <w:bookmarkEnd w:id="25"/>
+      <w:bookmarkEnd w:id="26"/>
     </w:p>
     <w:p>
       <w:pPr>
@@ -12965,7 +12967,7 @@
       <w:pPr>
         <w:pStyle w:val="title2"/>
       </w:pPr>
-      <w:bookmarkStart w:id="26" w:name="_Toc472092308"/>
+      <w:bookmarkStart w:id="27" w:name="_Toc472092308"/>
       <w:r>
         <w:t>3.2</w:t>
       </w:r>
@@ -12981,13 +12983,13 @@
       <w:r>
         <w:t>端模块设计</w:t>
       </w:r>
-      <w:bookmarkEnd w:id="26"/>
+      <w:bookmarkEnd w:id="27"/>
     </w:p>
     <w:p>
       <w:pPr>
         <w:pStyle w:val="title3"/>
       </w:pPr>
-      <w:bookmarkStart w:id="27" w:name="_Toc472092309"/>
+      <w:bookmarkStart w:id="28" w:name="_Toc472092309"/>
       <w:r>
         <w:rPr>
           <w:rFonts w:hint="eastAsia"/>
@@ -13009,7 +13011,7 @@
       <w:r>
         <w:t>登录模块</w:t>
       </w:r>
-      <w:bookmarkEnd w:id="27"/>
+      <w:bookmarkEnd w:id="28"/>
     </w:p>
     <w:p>
       <w:pPr>
@@ -13073,7 +13075,7 @@
       <w:pPr>
         <w:pStyle w:val="title3"/>
       </w:pPr>
-      <w:bookmarkStart w:id="28" w:name="_Toc472092310"/>
+      <w:bookmarkStart w:id="29" w:name="_Toc472092310"/>
       <w:r>
         <w:rPr>
           <w:rFonts w:hint="eastAsia"/>
@@ -13096,7 +13098,7 @@
       <w:r>
         <w:t>大厅模块</w:t>
       </w:r>
-      <w:bookmarkEnd w:id="28"/>
+      <w:bookmarkEnd w:id="29"/>
     </w:p>
     <w:p>
       <w:pPr>
@@ -13114,9 +13116,9 @@
         </w:rPr>
         <w:drawing>
           <wp:inline distT="0" distB="0" distL="0" distR="0">
-            <wp:extent cx="5274310" cy="4509770"/>
-            <wp:effectExtent l="0" t="0" r="2540" b="5080"/>
-            <wp:docPr id="122" name="图片 122"/>
+            <wp:extent cx="4943475" cy="3763010"/>
+            <wp:effectExtent l="0" t="0" r="9525" b="8890"/>
+            <wp:docPr id="120" name="图片 120"/>
             <wp:cNvGraphicFramePr>
               <a:graphicFrameLocks xmlns:a="http://schemas.openxmlformats.org/drawingml/2006/main" noChangeAspect="1"/>
             </wp:cNvGraphicFramePr>
@@ -13124,11 +13126,11 @@
               <a:graphicData uri="http://schemas.openxmlformats.org/drawingml/2006/picture">
                 <pic:pic xmlns:pic="http://schemas.openxmlformats.org/drawingml/2006/picture">
                   <pic:nvPicPr>
-                    <pic:cNvPr id="122" name="lvchao_注册登录流程图.png"/>
+                    <pic:cNvPr id="120" name="lyc_游戏大厅.png"/>
                     <pic:cNvPicPr/>
                   </pic:nvPicPr>
                   <pic:blipFill>
-                    <a:blip r:embed="rId17">
+                    <a:blip r:embed="rId18">
                       <a:extLst>
                         <a:ext uri="{28A0092B-C50C-407E-A947-70E740481C1C}">
                           <a14:useLocalDpi xmlns:a14="http://schemas.microsoft.com/office/drawing/2010/main" val="0"/>
@@ -13142,7 +13144,7 @@
                   <pic:spPr>
                     <a:xfrm>
                       <a:off x="0" y="0"/>
-                      <a:ext cx="5274310" cy="4509770"/>
+                      <a:ext cx="4943475" cy="3763010"/>
                     </a:xfrm>
                     <a:prstGeom prst="rect">
                       <a:avLst/>
@@ -13159,7 +13161,7 @@
       <w:pPr>
         <w:pStyle w:val="title3"/>
       </w:pPr>
-      <w:bookmarkStart w:id="29" w:name="_Toc472092311"/>
+      <w:bookmarkStart w:id="30" w:name="_Toc472092311"/>
       <w:r>
         <w:rPr>
           <w:rFonts w:hint="eastAsia"/>
@@ -13182,7 +13184,7 @@
       <w:r>
         <w:t>模块</w:t>
       </w:r>
-      <w:bookmarkEnd w:id="29"/>
+      <w:bookmarkEnd w:id="30"/>
     </w:p>
     <w:p>
       <w:pPr>
@@ -13209,7 +13211,7 @@
                     <pic:cNvPicPr/>
                   </pic:nvPicPr>
                   <pic:blipFill>
-                    <a:blip r:embed="rId18">
+                    <a:blip r:embed="rId19">
                       <a:extLst>
                         <a:ext uri="{28A0092B-C50C-407E-A947-70E740481C1C}">
                           <a14:useLocalDpi xmlns:a14="http://schemas.microsoft.com/office/drawing/2010/main" val="0"/>
@@ -13249,7 +13251,7 @@
       <w:pPr>
         <w:pStyle w:val="title3"/>
       </w:pPr>
-      <w:bookmarkStart w:id="30" w:name="_Toc472092312"/>
+      <w:bookmarkStart w:id="31" w:name="_Toc472092312"/>
       <w:r>
         <w:rPr>
           <w:rFonts w:hint="eastAsia"/>
@@ -13269,7 +13271,7 @@
         </w:rPr>
         <w:t>网关模块</w:t>
       </w:r>
-      <w:bookmarkEnd w:id="30"/>
+      <w:bookmarkEnd w:id="31"/>
     </w:p>
     <w:p>
       <w:pPr>
@@ -13296,7 +13298,7 @@
                     <pic:cNvPicPr/>
                   </pic:nvPicPr>
                   <pic:blipFill>
-                    <a:blip r:embed="rId19">
+                    <a:blip r:embed="rId20">
                       <a:extLst>
                         <a:ext uri="{28A0092B-C50C-407E-A947-70E740481C1C}">
                           <a14:useLocalDpi xmlns:a14="http://schemas.microsoft.com/office/drawing/2010/main" val="0"/>
@@ -13336,7 +13338,7 @@
       <w:pPr>
         <w:pStyle w:val="title3"/>
       </w:pPr>
-      <w:bookmarkStart w:id="31" w:name="_Toc472092313"/>
+      <w:bookmarkStart w:id="32" w:name="_Toc472092313"/>
       <w:r>
         <w:rPr>
           <w:rFonts w:hint="eastAsia"/>
@@ -13359,14 +13361,13 @@
       <w:r>
         <w:t>查询模块</w:t>
       </w:r>
-      <w:bookmarkEnd w:id="31"/>
+      <w:bookmarkEnd w:id="32"/>
     </w:p>
     <w:p>
       <w:pPr>
         <w:pStyle w:val="content"/>
         <w:jc w:val="center"/>
       </w:pPr>
-      <w:bookmarkStart w:id="32" w:name="_GoBack"/>
       <w:r>
         <w:rPr>
           <w:rFonts w:hint="eastAsia"/>
@@ -13388,7 +13389,7 @@
                     <pic:cNvPicPr/>
                   </pic:nvPicPr>
                   <pic:blipFill>
-                    <a:blip r:embed="rId20">
+                    <a:blip r:embed="rId21">
                       <a:extLst>
                         <a:ext uri="{28A0092B-C50C-407E-A947-70E740481C1C}">
                           <a14:useLocalDpi xmlns:a14="http://schemas.microsoft.com/office/drawing/2010/main" val="0"/>
@@ -13414,7 +13415,6 @@
           </wp:inline>
         </w:drawing>
       </w:r>
-      <w:bookmarkEnd w:id="32"/>
     </w:p>
     <w:p>
       <w:pPr>
@@ -18648,7 +18648,7 @@
                     <pic:cNvPicPr/>
                   </pic:nvPicPr>
                   <pic:blipFill>
-                    <a:blip r:embed="rId21">
+                    <a:blip r:embed="rId22">
                       <a:extLst>
                         <a:ext uri="{28A0092B-C50C-407E-A947-70E740481C1C}">
                           <a14:useLocalDpi xmlns:a14="http://schemas.microsoft.com/office/drawing/2010/main" val="0"/>
@@ -23864,7 +23864,7 @@
             <w:noProof/>
             <w:lang w:val="zh-CN"/>
           </w:rPr>
-          <w:t>24</w:t>
+          <w:t>21</w:t>
         </w:r>
         <w:r>
           <w:fldChar w:fldCharType="end"/>
@@ -25114,7 +25114,7 @@
 </file>
 
 <file path=customXml/itemProps1.xml><?xml version="1.0" encoding="utf-8"?>
-<ds:datastoreItem xmlns:ds="http://schemas.openxmlformats.org/officeDocument/2006/customXml" ds:itemID="{E144AAA4-6BD1-4504-AB17-C0534124E27D}">
+<ds:datastoreItem xmlns:ds="http://schemas.openxmlformats.org/officeDocument/2006/customXml" ds:itemID="{899F5F85-5DF9-4E3D-A9D2-8B977AD6F140}">
   <ds:schemaRefs>
     <ds:schemaRef ds:uri="http://schemas.openxmlformats.org/officeDocument/2006/bibliography"/>
   </ds:schemaRefs>

</xml_diff>